<commit_message>
added new answers on OOT labs
</commit_message>
<xml_diff>
--- a/OOT/answers/lab9.docx
+++ b/OOT/answers/lab9.docx
@@ -2414,19 +2414,6 @@
             <w:pPr>
               <w:spacing w:after="0" w:line="300" w:lineRule="atLeast"/>
               <w:rPr>
-                <w:rFonts w:ascii="Consolas" w:eastAsia="Times New Roman" w:hAnsi="Consolas" w:cs="Segoe UI"/>
-                <w:color w:val="1F2328"/>
-                <w:sz w:val="18"/>
-                <w:szCs w:val="18"/>
-                <w:lang w:eastAsia="ru-RU"/>
-              </w:rPr>
-            </w:pPr>
-          </w:p>
-          <w:p>
-            <w:pPr>
-              <w:spacing w:after="0" w:line="300" w:lineRule="atLeast"/>
-              <w:jc w:val="right"/>
-              <w:rPr>
                 <w:rFonts w:ascii="Times New Roman" w:eastAsia="Times New Roman" w:hAnsi="Times New Roman" w:cs="Times New Roman"/>
                 <w:sz w:val="20"/>
                 <w:szCs w:val="20"/>
@@ -3977,19 +3964,6 @@
             <w:pPr>
               <w:spacing w:after="0" w:line="300" w:lineRule="atLeast"/>
               <w:rPr>
-                <w:rFonts w:ascii="Consolas" w:eastAsia="Times New Roman" w:hAnsi="Consolas" w:cs="Segoe UI"/>
-                <w:color w:val="1F2328"/>
-                <w:sz w:val="18"/>
-                <w:szCs w:val="18"/>
-                <w:lang w:eastAsia="ru-RU"/>
-              </w:rPr>
-            </w:pPr>
-          </w:p>
-          <w:p>
-            <w:pPr>
-              <w:spacing w:after="0" w:line="300" w:lineRule="atLeast"/>
-              <w:jc w:val="right"/>
-              <w:rPr>
                 <w:rFonts w:ascii="Times New Roman" w:eastAsia="Times New Roman" w:hAnsi="Times New Roman" w:cs="Times New Roman"/>
                 <w:sz w:val="20"/>
                 <w:szCs w:val="20"/>
@@ -4933,9 +4907,11 @@
                 <w:rFonts w:ascii="Times New Roman" w:eastAsia="Times New Roman" w:hAnsi="Times New Roman" w:cs="Times New Roman"/>
                 <w:sz w:val="20"/>
                 <w:szCs w:val="20"/>
-                <w:lang w:eastAsia="ru-RU"/>
-              </w:rPr>
-            </w:pPr>
+                <w:lang w:val="en-US" w:eastAsia="ru-RU"/>
+              </w:rPr>
+            </w:pPr>
+            <w:bookmarkStart w:id="0" w:name="_GoBack"/>
+            <w:bookmarkEnd w:id="0"/>
           </w:p>
         </w:tc>
       </w:tr>
@@ -7485,6 +7461,7 @@
             <w:r>
               <w:rPr>
                 <w:rFonts w:ascii="Times New Roman" w:eastAsia="Times New Roman" w:hAnsi="Times New Roman" w:cs="Times New Roman"/>
+                <w:noProof/>
                 <w:sz w:val="20"/>
                 <w:szCs w:val="20"/>
                 <w:lang w:eastAsia="ru-RU"/>
@@ -7525,8 +7502,6 @@
                 </wp:inline>
               </w:drawing>
             </w:r>
-            <w:bookmarkStart w:id="0" w:name="_GoBack"/>
-            <w:bookmarkEnd w:id="0"/>
           </w:p>
         </w:tc>
       </w:tr>
@@ -7626,6 +7601,7 @@
             <w:r>
               <w:rPr>
                 <w:rFonts w:ascii="Consolas" w:eastAsia="Times New Roman" w:hAnsi="Consolas" w:cs="Segoe UI"/>
+                <w:noProof/>
                 <w:color w:val="1F2328"/>
                 <w:sz w:val="18"/>
                 <w:szCs w:val="18"/>

</xml_diff>